<commit_message>
update class 1 to 6.0
</commit_message>
<xml_diff>
--- a/FS_recon-all_Syllabus.docx
+++ b/FS_recon-all_Syllabus.docx
@@ -119,8 +119,6 @@
           <w:rFonts w:ascii="Helvetica Neue" w:hAnsi="Helvetica Neue"/>
         </w:rPr>
       </w:pPr>
-      <w:bookmarkStart w:id="0" w:name="_GoBack"/>
-      <w:bookmarkEnd w:id="0"/>
     </w:p>
     <w:tbl>
       <w:tblPr>
@@ -385,8 +383,10 @@
               <w:rPr>
                 <w:rFonts w:ascii="Helvetica Neue" w:hAnsi="Helvetica Neue"/>
               </w:rPr>
-              <w:t>Install Freesurfer!</w:t>
-            </w:r>
+              <w:t>Install Freesurfer</w:t>
+            </w:r>
+            <w:bookmarkStart w:id="0" w:name="_GoBack"/>
+            <w:bookmarkEnd w:id="0"/>
           </w:p>
           <w:p>
             <w:pPr>
@@ -586,21 +586,7 @@
               <w:rPr>
                 <w:rFonts w:ascii="Helvetica Neue" w:hAnsi="Helvetica Neue"/>
               </w:rPr>
-              <w:t>orrection (</w:t>
-            </w:r>
-            <w:proofErr w:type="spellStart"/>
-            <w:r>
-              <w:rPr>
-                <w:rFonts w:ascii="Helvetica Neue" w:hAnsi="Helvetica Neue"/>
-              </w:rPr>
-              <w:t>ish</w:t>
-            </w:r>
-            <w:proofErr w:type="spellEnd"/>
-            <w:r>
-              <w:rPr>
-                <w:rFonts w:ascii="Helvetica Neue" w:hAnsi="Helvetica Neue"/>
-              </w:rPr>
-              <w:t>)</w:t>
+              <w:t>orrection (ish)</w:t>
             </w:r>
           </w:p>
           <w:p>
@@ -615,19 +601,11 @@
                 <w:rFonts w:ascii="Helvetica Neue" w:hAnsi="Helvetica Neue"/>
               </w:rPr>
             </w:pPr>
-            <w:proofErr w:type="spellStart"/>
-            <w:r>
-              <w:rPr>
-                <w:rFonts w:ascii="Helvetica Neue" w:hAnsi="Helvetica Neue"/>
-              </w:rPr>
-              <w:t>Talaraich</w:t>
-            </w:r>
-            <w:proofErr w:type="spellEnd"/>
-            <w:r>
-              <w:rPr>
-                <w:rFonts w:ascii="Helvetica Neue" w:hAnsi="Helvetica Neue"/>
-              </w:rPr>
-              <w:t xml:space="preserve"> r</w:t>
+            <w:r>
+              <w:rPr>
+                <w:rFonts w:ascii="Helvetica Neue" w:hAnsi="Helvetica Neue"/>
+              </w:rPr>
+              <w:t>Talaraich r</w:t>
             </w:r>
             <w:r>
               <w:rPr>
@@ -746,21 +724,7 @@
               <w:rPr>
                 <w:rFonts w:ascii="Helvetica Neue" w:hAnsi="Helvetica Neue"/>
               </w:rPr>
-              <w:t xml:space="preserve">3. Edit </w:t>
-            </w:r>
-            <w:proofErr w:type="spellStart"/>
-            <w:r>
-              <w:rPr>
-                <w:rFonts w:ascii="Helvetica Neue" w:hAnsi="Helvetica Neue"/>
-              </w:rPr>
-              <w:t>brainmask</w:t>
-            </w:r>
-            <w:proofErr w:type="spellEnd"/>
-            <w:r>
-              <w:rPr>
-                <w:rFonts w:ascii="Helvetica Neue" w:hAnsi="Helvetica Neue"/>
-              </w:rPr>
-              <w:t xml:space="preserve"> </w:t>
+              <w:t xml:space="preserve">3. Edit brainmask </w:t>
             </w:r>
           </w:p>
         </w:tc>
@@ -922,19 +886,11 @@
                 <w:rFonts w:ascii="Helvetica Neue" w:hAnsi="Helvetica Neue"/>
               </w:rPr>
             </w:pPr>
-            <w:proofErr w:type="spellStart"/>
-            <w:r>
-              <w:rPr>
-                <w:rFonts w:ascii="Helvetica Neue" w:hAnsi="Helvetica Neue"/>
-              </w:rPr>
-              <w:t>TKMedit</w:t>
-            </w:r>
-            <w:proofErr w:type="spellEnd"/>
-            <w:r>
-              <w:rPr>
-                <w:rFonts w:ascii="Helvetica Neue" w:hAnsi="Helvetica Neue"/>
-              </w:rPr>
-              <w:t xml:space="preserve"> GUI</w:t>
+            <w:r>
+              <w:rPr>
+                <w:rFonts w:ascii="Helvetica Neue" w:hAnsi="Helvetica Neue"/>
+              </w:rPr>
+              <w:t>TKMedit GUI</w:t>
             </w:r>
           </w:p>
         </w:tc>
@@ -997,35 +953,7 @@
               <w:rPr>
                 <w:rFonts w:ascii="Helvetica Neue" w:hAnsi="Helvetica Neue"/>
               </w:rPr>
-              <w:t xml:space="preserve">Pull up the </w:t>
-            </w:r>
-            <w:proofErr w:type="spellStart"/>
-            <w:r>
-              <w:rPr>
-                <w:rFonts w:ascii="Helvetica Neue" w:hAnsi="Helvetica Neue"/>
-              </w:rPr>
-              <w:t>wm.mgz</w:t>
-            </w:r>
-            <w:proofErr w:type="spellEnd"/>
-            <w:r>
-              <w:rPr>
-                <w:rFonts w:ascii="Helvetica Neue" w:hAnsi="Helvetica Neue"/>
-              </w:rPr>
-              <w:t xml:space="preserve"> and </w:t>
-            </w:r>
-            <w:proofErr w:type="spellStart"/>
-            <w:r>
-              <w:rPr>
-                <w:rFonts w:ascii="Helvetica Neue" w:hAnsi="Helvetica Neue"/>
-              </w:rPr>
-              <w:t>brainmask</w:t>
-            </w:r>
-            <w:proofErr w:type="spellEnd"/>
-            <w:r>
-              <w:rPr>
-                <w:rFonts w:ascii="Helvetica Neue" w:hAnsi="Helvetica Neue"/>
-              </w:rPr>
-              <w:t xml:space="preserve"> </w:t>
+              <w:t xml:space="preserve">Pull up the wm.mgz and brainmask </w:t>
             </w:r>
           </w:p>
           <w:p>
@@ -1043,35 +971,7 @@
               <w:rPr>
                 <w:rFonts w:ascii="Helvetica Neue" w:hAnsi="Helvetica Neue"/>
               </w:rPr>
-              <w:t xml:space="preserve">Edit </w:t>
-            </w:r>
-            <w:proofErr w:type="spellStart"/>
-            <w:r>
-              <w:rPr>
-                <w:rFonts w:ascii="Helvetica Neue" w:hAnsi="Helvetica Neue"/>
-              </w:rPr>
-              <w:t>pial</w:t>
-            </w:r>
-            <w:proofErr w:type="spellEnd"/>
-            <w:r>
-              <w:rPr>
-                <w:rFonts w:ascii="Helvetica Neue" w:hAnsi="Helvetica Neue"/>
-              </w:rPr>
-              <w:t>/</w:t>
-            </w:r>
-            <w:proofErr w:type="spellStart"/>
-            <w:r>
-              <w:rPr>
-                <w:rFonts w:ascii="Helvetica Neue" w:hAnsi="Helvetica Neue"/>
-              </w:rPr>
-              <w:t>wm</w:t>
-            </w:r>
-            <w:proofErr w:type="spellEnd"/>
-            <w:r>
-              <w:rPr>
-                <w:rFonts w:ascii="Helvetica Neue" w:hAnsi="Helvetica Neue"/>
-              </w:rPr>
-              <w:t xml:space="preserve"> lines</w:t>
+              <w:t>Edit pial/wm lines</w:t>
             </w:r>
           </w:p>
         </w:tc>
@@ -1161,19 +1061,11 @@
                 <w:rFonts w:ascii="Helvetica Neue" w:hAnsi="Helvetica Neue"/>
               </w:rPr>
             </w:pPr>
-            <w:proofErr w:type="spellStart"/>
-            <w:r>
-              <w:rPr>
-                <w:rFonts w:ascii="Helvetica Neue" w:hAnsi="Helvetica Neue"/>
-              </w:rPr>
-              <w:t>Parcellating</w:t>
-            </w:r>
-            <w:proofErr w:type="spellEnd"/>
-            <w:r>
-              <w:rPr>
-                <w:rFonts w:ascii="Helvetica Neue" w:hAnsi="Helvetica Neue"/>
-              </w:rPr>
-              <w:t xml:space="preserve"> the Cortex</w:t>
+            <w:r>
+              <w:rPr>
+                <w:rFonts w:ascii="Helvetica Neue" w:hAnsi="Helvetica Neue"/>
+              </w:rPr>
+              <w:t>Parcellating the Cortex</w:t>
             </w:r>
           </w:p>
         </w:tc>
@@ -1238,19 +1130,11 @@
                 <w:rFonts w:ascii="Helvetica Neue" w:hAnsi="Helvetica Neue"/>
               </w:rPr>
             </w:pPr>
-            <w:proofErr w:type="spellStart"/>
-            <w:r>
-              <w:rPr>
-                <w:rFonts w:ascii="Helvetica Neue" w:hAnsi="Helvetica Neue"/>
-              </w:rPr>
-              <w:t>Freeview</w:t>
-            </w:r>
-            <w:proofErr w:type="spellEnd"/>
-            <w:r>
-              <w:rPr>
-                <w:rFonts w:ascii="Helvetica Neue" w:hAnsi="Helvetica Neue"/>
-              </w:rPr>
-              <w:t xml:space="preserve"> GUI</w:t>
+            <w:r>
+              <w:rPr>
+                <w:rFonts w:ascii="Helvetica Neue" w:hAnsi="Helvetica Neue"/>
+              </w:rPr>
+              <w:t>Freeview GUI</w:t>
             </w:r>
           </w:p>
           <w:p>
@@ -1338,30 +1222,8 @@
               <w:rPr>
                 <w:rFonts w:ascii="Helvetica Neue" w:hAnsi="Helvetica Neue"/>
               </w:rPr>
-              <w:t xml:space="preserve">Open </w:t>
-            </w:r>
-            <w:proofErr w:type="spellStart"/>
-            <w:r>
-              <w:rPr>
-                <w:rFonts w:ascii="Helvetica Neue" w:hAnsi="Helvetica Neue"/>
-              </w:rPr>
-              <w:t>aparc+aseg.mgz</w:t>
-            </w:r>
-            <w:proofErr w:type="spellEnd"/>
-            <w:r>
-              <w:rPr>
-                <w:rFonts w:ascii="Helvetica Neue" w:hAnsi="Helvetica Neue"/>
-              </w:rPr>
-              <w:t xml:space="preserve"> and brain in </w:t>
-            </w:r>
-            <w:proofErr w:type="spellStart"/>
-            <w:r>
-              <w:rPr>
-                <w:rFonts w:ascii="Helvetica Neue" w:hAnsi="Helvetica Neue"/>
-              </w:rPr>
-              <w:t>freeview</w:t>
-            </w:r>
-            <w:proofErr w:type="spellEnd"/>
+              <w:t>Open aparc+aseg.mgz and brain in freeview</w:t>
+            </w:r>
           </w:p>
           <w:p>
             <w:pPr>
@@ -1552,51 +1414,11 @@
           </w:p>
           <w:p>
             <w:pPr>
-              <w:pStyle w:val="ListParagraph"/>
-              <w:numPr>
-                <w:ilvl w:val="0"/>
-                <w:numId w:val="6"/>
-              </w:numPr>
-              <w:ind w:left="342"/>
-              <w:rPr>
-                <w:rFonts w:ascii="Helvetica Neue" w:hAnsi="Helvetica Neue"/>
-              </w:rPr>
-            </w:pPr>
-            <w:proofErr w:type="spellStart"/>
-            <w:r>
-              <w:rPr>
-                <w:rFonts w:ascii="Helvetica Neue" w:hAnsi="Helvetica Neue"/>
-              </w:rPr>
-              <w:t>PETSurfer</w:t>
-            </w:r>
-            <w:proofErr w:type="spellEnd"/>
-            <w:r>
-              <w:rPr>
-                <w:rFonts w:ascii="Helvetica Neue" w:hAnsi="Helvetica Neue"/>
-              </w:rPr>
-              <w:t xml:space="preserve"> (and PVC)</w:t>
-            </w:r>
-          </w:p>
-          <w:p>
-            <w:pPr>
-              <w:pStyle w:val="ListParagraph"/>
-              <w:numPr>
-                <w:ilvl w:val="0"/>
-                <w:numId w:val="6"/>
-              </w:numPr>
-              <w:ind w:left="342"/>
-              <w:rPr>
-                <w:rFonts w:ascii="Helvetica Neue" w:hAnsi="Helvetica Neue"/>
-              </w:rPr>
-            </w:pPr>
-            <w:proofErr w:type="spellStart"/>
-            <w:r>
-              <w:rPr>
-                <w:rFonts w:ascii="Helvetica Neue" w:hAnsi="Helvetica Neue"/>
-              </w:rPr>
-              <w:t>PySurfer</w:t>
-            </w:r>
-            <w:proofErr w:type="spellEnd"/>
+              <w:ind w:left="-18"/>
+              <w:rPr>
+                <w:rFonts w:ascii="Helvetica Neue" w:hAnsi="Helvetica Neue"/>
+              </w:rPr>
+            </w:pPr>
           </w:p>
         </w:tc>
         <w:tc>
@@ -1677,36 +1499,11 @@
           </w:p>
           <w:p>
             <w:pPr>
-              <w:pStyle w:val="ListParagraph"/>
-              <w:numPr>
-                <w:ilvl w:val="0"/>
-                <w:numId w:val="8"/>
-              </w:numPr>
-              <w:ind w:left="171" w:hanging="246"/>
-              <w:rPr>
-                <w:rFonts w:ascii="Helvetica Neue" w:hAnsi="Helvetica Neue"/>
-              </w:rPr>
-            </w:pPr>
-            <w:r>
-              <w:rPr>
-                <w:rFonts w:ascii="Helvetica Neue" w:hAnsi="Helvetica Neue"/>
-              </w:rPr>
-              <w:t xml:space="preserve">Visualize a brain using the </w:t>
-            </w:r>
-            <w:proofErr w:type="spellStart"/>
-            <w:r>
-              <w:rPr>
-                <w:rFonts w:ascii="Helvetica Neue" w:hAnsi="Helvetica Neue"/>
-              </w:rPr>
-              <w:t>PySurfer</w:t>
-            </w:r>
-            <w:proofErr w:type="spellEnd"/>
-            <w:r>
-              <w:rPr>
-                <w:rFonts w:ascii="Helvetica Neue" w:hAnsi="Helvetica Neue"/>
-              </w:rPr>
-              <w:t xml:space="preserve"> script</w:t>
-            </w:r>
+              <w:ind w:left="-75"/>
+              <w:rPr>
+                <w:rFonts w:ascii="Helvetica Neue" w:hAnsi="Helvetica Neue"/>
+              </w:rPr>
+            </w:pPr>
           </w:p>
         </w:tc>
       </w:tr>
@@ -1820,21 +1617,7 @@
         <w:rPr>
           <w:rFonts w:ascii="Helvetica Neue" w:hAnsi="Helvetica Neue"/>
         </w:rPr>
-        <w:t xml:space="preserve">Class </w:t>
-      </w:r>
-      <w:proofErr w:type="spellStart"/>
-      <w:r>
-        <w:rPr>
-          <w:rFonts w:ascii="Helvetica Neue" w:hAnsi="Helvetica Neue"/>
-        </w:rPr>
-        <w:t>GitHub</w:t>
-      </w:r>
-      <w:proofErr w:type="spellEnd"/>
-      <w:r>
-        <w:rPr>
-          <w:rFonts w:ascii="Helvetica Neue" w:hAnsi="Helvetica Neue"/>
-        </w:rPr>
-        <w:t xml:space="preserve"> Page: </w:t>
+        <w:t xml:space="preserve">Class GitHub Page: </w:t>
       </w:r>
       <w:hyperlink r:id="rId7" w:history="1">
         <w:r>
@@ -1918,7 +1701,6 @@
           <w:rFonts w:ascii="Helvetica Neue" w:hAnsi="Helvetica Neue"/>
         </w:rPr>
       </w:pPr>
-      <w:proofErr w:type="gramStart"/>
       <w:r>
         <w:rPr>
           <w:rFonts w:ascii="Helvetica Neue" w:hAnsi="Helvetica Neue"/>
@@ -1929,14 +1711,7 @@
         <w:rPr>
           <w:rFonts w:ascii="Helvetica Neue" w:hAnsi="Helvetica Neue"/>
         </w:rPr>
-        <w:t>5.3</w:t>
-      </w:r>
-      <w:proofErr w:type="gramEnd"/>
-      <w:r>
-        <w:rPr>
-          <w:rFonts w:ascii="Helvetica Neue" w:hAnsi="Helvetica Neue"/>
-        </w:rPr>
-        <w:t xml:space="preserve"> Table: </w:t>
+        <w:t xml:space="preserve">5.3 Table: </w:t>
       </w:r>
       <w:hyperlink r:id="rId11" w:history="1">
         <w:r>
@@ -2172,7 +1947,7 @@
       <w:lvlText w:val="%1."/>
       <w:lvlJc w:val="left"/>
       <w:pPr>
-        <w:ind w:left="285" w:hanging="360"/>
+        <w:ind w:left="540" w:hanging="360"/>
       </w:pPr>
       <w:rPr>
         <w:rFonts w:hint="default"/>
@@ -3787,7 +3562,7 @@
 </file>
 
 <file path=customXml/itemProps1.xml><?xml version="1.0" encoding="utf-8"?>
-<ds:datastoreItem xmlns:ds="http://schemas.openxmlformats.org/officeDocument/2006/customXml" ds:itemID="{A448D392-97BC-B944-8FC9-B0A308317DF5}">
+<ds:datastoreItem xmlns:ds="http://schemas.openxmlformats.org/officeDocument/2006/customXml" ds:itemID="{9E1DD63F-4CAD-804E-9C55-B42507B47D17}">
   <ds:schemaRefs>
     <ds:schemaRef ds:uri="http://schemas.openxmlformats.org/officeDocument/2006/bibliography"/>
   </ds:schemaRefs>

</xml_diff>